<commit_message>
added convert word to pdf
</commit_message>
<xml_diff>
--- a/public/archives/certificates/welding_inspector_foremanhakim_asrori.docx
+++ b/public/archives/certificates/welding_inspector_foremanhakim_asrori.docx
@@ -3,369 +3,19 @@
 <w:document xmlns:wpc="http://schemas.microsoft.com/office/word/2010/wordprocessingCanvas" xmlns:cx="http://schemas.microsoft.com/office/drawing/2014/chartex" xmlns:cx1="http://schemas.microsoft.com/office/drawing/2015/9/8/chartex" xmlns:cx2="http://schemas.microsoft.com/office/drawing/2015/10/21/chartex" xmlns:cx3="http://schemas.microsoft.com/office/drawing/2016/5/9/chartex" xmlns:cx4="http://schemas.microsoft.com/office/drawing/2016/5/10/chartex" xmlns:cx5="http://schemas.microsoft.com/office/drawing/2016/5/11/chartex" xmlns:cx6="http://schemas.microsoft.com/office/drawing/2016/5/12/chartex" xmlns:cx7="http://schemas.microsoft.com/office/drawing/2016/5/13/chartex" xmlns:cx8="http://schemas.microsoft.com/office/drawing/2016/5/14/chartex" xmlns:mc="http://schemas.openxmlformats.org/markup-compatibility/2006" xmlns:aink="http://schemas.microsoft.com/office/drawing/2016/ink" xmlns:am3d="http://schemas.microsoft.com/office/drawing/2017/model3d" xmlns:o="urn:schemas-microsoft-com:office:office" xmlns:oel="http://schemas.microsoft.com/office/2019/extlst" xmlns:r="http://schemas.openxmlformats.org/officeDocument/2006/relationships" xmlns:m="http://schemas.openxmlformats.org/officeDocument/2006/math" xmlns:v="urn:schemas-microsoft-com:vml" xmlns:wp14="http://schemas.microsoft.com/office/word/2010/wordprocessingDrawing" xmlns:wp="http://schemas.openxmlformats.org/drawingml/2006/wordprocessingDrawing" xmlns:w10="urn:schemas-microsoft-com:office:word" xmlns:w="http://schemas.openxmlformats.org/wordprocessingml/2006/main" xmlns:w14="http://schemas.microsoft.com/office/word/2010/wordml" xmlns:w15="http://schemas.microsoft.com/office/word/2012/wordml" xmlns:w16cex="http://schemas.microsoft.com/office/word/2018/wordml/cex" xmlns:w16cid="http://schemas.microsoft.com/office/word/2016/wordml/cid" xmlns:w16="http://schemas.microsoft.com/office/word/2018/wordml" xmlns:w16sdtdh="http://schemas.microsoft.com/office/word/2020/wordml/sdtdatahash" xmlns:w16se="http://schemas.microsoft.com/office/word/2015/wordml/symex" xmlns:wpg="http://schemas.microsoft.com/office/word/2010/wordprocessingGroup" xmlns:wpi="http://schemas.microsoft.com/office/word/2010/wordprocessingInk" xmlns:wne="http://schemas.microsoft.com/office/word/2006/wordml" xmlns:wps="http://schemas.microsoft.com/office/word/2010/wordprocessingShape" mc:Ignorable="w14 w15 w16se w16cid w16 w16cex w16sdtdh wp14">
   <w:body>
     <w:p>
+      <w:pPr>
+        <w:spacing w:after="0" w:line="360" w:lineRule="auto"/>
+        <w:jc w:val="center"/>
+      </w:pPr>
       <w:r>
         <w:rPr>
           <w:noProof/>
         </w:rPr>
-        <mc:AlternateContent>
-          <mc:Choice Requires="wps">
-            <w:drawing>
-              <wp:anchor distT="45720" distB="45720" distL="114300" distR="114300" simplePos="0" relativeHeight="251664384" behindDoc="0" locked="0" layoutInCell="1" allowOverlap="1" wp14:anchorId="46A0CC49" wp14:editId="1D920CC1">
-                <wp:simplePos x="0" y="0"/>
-                <wp:positionH relativeFrom="margin">
-                  <wp:align>right</wp:align>
-                </wp:positionH>
-                <wp:positionV relativeFrom="paragraph">
-                  <wp:posOffset>3962400</wp:posOffset>
-                </wp:positionV>
-                <wp:extent cx="5715000" cy="752475"/>
-                <wp:effectExtent l="0" t="0" r="0" b="9525"/>
-                <wp:wrapSquare wrapText="bothSides"/>
-                <wp:docPr id="668052144" name="Text Box 2"/>
-                <wp:cNvGraphicFramePr>
-                  <a:graphicFrameLocks xmlns:a="http://schemas.openxmlformats.org/drawingml/2006/main"/>
-                </wp:cNvGraphicFramePr>
-                <a:graphic xmlns:a="http://schemas.openxmlformats.org/drawingml/2006/main">
-                  <a:graphicData uri="http://schemas.microsoft.com/office/word/2010/wordprocessingShape">
-                    <wps:wsp>
-                      <wps:cNvSpPr txBox="1">
-                        <a:spLocks noChangeArrowheads="1"/>
-                      </wps:cNvSpPr>
-                      <wps:spPr bwMode="auto">
-                        <a:xfrm>
-                          <a:off x="0" y="0"/>
-                          <a:ext cx="5715000" cy="752475"/>
-                        </a:xfrm>
-                        <a:prstGeom prst="rect">
-                          <a:avLst/>
-                        </a:prstGeom>
-                        <a:solidFill>
-                          <a:srgbClr val="FFFFFF"/>
-                        </a:solidFill>
-                        <a:ln w="9525">
-                          <a:noFill/>
-                          <a:miter lim="800000"/>
-                          <a:headEnd/>
-                          <a:tailEnd/>
-                        </a:ln>
-                      </wps:spPr>
-                      <wps:txbx>
-                        <w:txbxContent>
-                          <w:p>
-                            <w:pPr>
-                              <w:jc w:val="center"/>
-                              <w:rPr>
-                                <w:sz w:val="56"/>
-                                <w:szCs w:val="56"/>
-                              </w:rPr>
-                            </w:pPr>
-                            <w:r>
-                              <w:rPr>
-                                <w:sz w:val="56"/>
-                                <w:szCs w:val="56"/>
-                              </w:rPr>
-                              <w:t>Hakim Asrori</w:t>
-                            </w:r>
-                          </w:p>
-                        </w:txbxContent>
-                      </wps:txbx>
-                      <wps:bodyPr rot="0" vert="horz" wrap="square" lIns="91440" tIns="45720" rIns="91440" bIns="45720" anchor="t" anchorCtr="0">
-                        <a:noAutofit/>
-                      </wps:bodyPr>
-                    </wps:wsp>
-                  </a:graphicData>
-                </a:graphic>
-                <wp14:sizeRelH relativeFrom="margin">
-                  <wp14:pctWidth>0</wp14:pctWidth>
-                </wp14:sizeRelH>
-                <wp14:sizeRelV relativeFrom="margin">
-                  <wp14:pctHeight>0</wp14:pctHeight>
-                </wp14:sizeRelV>
-              </wp:anchor>
-            </w:drawing>
-          </mc:Choice>
-          <mc:Fallback>
-            <w:pict>
-              <v:shapetype w14:anchorId="46A0CC49" id="_x0000_t202" coordsize="21600,21600" o:spt="202" path="m,l,21600r21600,l21600,xe">
-                <v:stroke joinstyle="miter"/>
-                <v:path gradientshapeok="t" o:connecttype="rect"/>
-              </v:shapetype>
-              <v:shape id="Text Box 2" o:spid="_x0000_s1026" type="#_x0000_t202" style="position:absolute;margin-left:398.8pt;margin-top:312pt;width:450pt;height:59.25pt;z-index:251664384;visibility:visible;mso-wrap-style:square;mso-width-percent:0;mso-height-percent:0;mso-wrap-distance-left:9pt;mso-wrap-distance-top:3.6pt;mso-wrap-distance-right:9pt;mso-wrap-distance-bottom:3.6pt;mso-position-horizontal:right;mso-position-horizontal-relative:margin;mso-position-vertical:absolute;mso-position-vertical-relative:text;mso-width-percent:0;mso-height-percent:0;mso-width-relative:margin;mso-height-relative:margin;v-text-anchor:top" o:gfxdata="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" stroked="f">
-                <v:textbox>
-                  <w:txbxContent>
-                    <w:p>
-                      <w:pPr>
-                        <w:jc w:val="center"/>
-                        <w:rPr>
-                          <w:sz w:val="56"/>
-                          <w:szCs w:val="56"/>
-                        </w:rPr>
-                      </w:pPr>
-                      <w:r>
-                        <w:rPr>
-                          <w:sz w:val="56"/>
-                          <w:szCs w:val="56"/>
-                        </w:rPr>
-                        <w:t>Hakim Asrori</w:t>
-                      </w:r>
-                    </w:p>
-                  </w:txbxContent>
-                </v:textbox>
-                <w10:wrap type="square" anchorx="margin"/>
-              </v:shape>
-            </w:pict>
-          </mc:Fallback>
-        </mc:AlternateContent>
-      </w:r>
-      <w:r>
-        <w:rPr>
-          <w:noProof/>
-        </w:rPr>
-        <mc:AlternateContent>
-          <mc:Choice Requires="wps">
-            <w:drawing>
-              <wp:anchor distT="45720" distB="45720" distL="114300" distR="114300" simplePos="0" relativeHeight="251662336" behindDoc="0" locked="0" layoutInCell="1" allowOverlap="1" wp14:anchorId="3727EFDB" wp14:editId="2D6DB2BA">
-                <wp:simplePos x="0" y="0"/>
-                <wp:positionH relativeFrom="margin">
-                  <wp:posOffset>371475</wp:posOffset>
-                </wp:positionH>
-                <wp:positionV relativeFrom="paragraph">
-                  <wp:posOffset>1409700</wp:posOffset>
-                </wp:positionV>
-                <wp:extent cx="5067300" cy="1190625"/>
-                <wp:effectExtent l="0" t="0" r="0" b="9525"/>
-                <wp:wrapSquare wrapText="bothSides"/>
-                <wp:docPr id="943794380" name="Text Box 2"/>
-                <wp:cNvGraphicFramePr>
-                  <a:graphicFrameLocks xmlns:a="http://schemas.openxmlformats.org/drawingml/2006/main"/>
-                </wp:cNvGraphicFramePr>
-                <a:graphic xmlns:a="http://schemas.openxmlformats.org/drawingml/2006/main">
-                  <a:graphicData uri="http://schemas.microsoft.com/office/word/2010/wordprocessingShape">
-                    <wps:wsp>
-                      <wps:cNvSpPr txBox="1">
-                        <a:spLocks noChangeArrowheads="1"/>
-                      </wps:cNvSpPr>
-                      <wps:spPr bwMode="auto">
-                        <a:xfrm>
-                          <a:off x="0" y="0"/>
-                          <a:ext cx="5067300" cy="1190625"/>
-                        </a:xfrm>
-                        <a:prstGeom prst="rect">
-                          <a:avLst/>
-                        </a:prstGeom>
-                        <a:solidFill>
-                          <a:srgbClr val="FFFFFF"/>
-                        </a:solidFill>
-                        <a:ln w="9525">
-                          <a:noFill/>
-                          <a:miter lim="800000"/>
-                          <a:headEnd/>
-                          <a:tailEnd/>
-                        </a:ln>
-                      </wps:spPr>
-                      <wps:txbx>
-                        <w:txbxContent>
-                          <w:p>
-                            <w:pPr>
-                              <w:jc w:val="center"/>
-                              <w:rPr>
-                                <w:sz w:val="56"/>
-                                <w:szCs w:val="56"/>
-                              </w:rPr>
-                            </w:pPr>
-                            <w:r>
-                              <w:rPr>
-                                <w:sz w:val="56"/>
-                                <w:szCs w:val="56"/>
-                              </w:rPr>
-                              <w:t>Welding Inspector Foreman</w:t>
-                            </w:r>
-                          </w:p>
-                        </w:txbxContent>
-                      </wps:txbx>
-                      <wps:bodyPr rot="0" vert="horz" wrap="square" lIns="91440" tIns="45720" rIns="91440" bIns="45720" anchor="t" anchorCtr="0">
-                        <a:noAutofit/>
-                      </wps:bodyPr>
-                    </wps:wsp>
-                  </a:graphicData>
-                </a:graphic>
-                <wp14:sizeRelH relativeFrom="margin">
-                  <wp14:pctWidth>0</wp14:pctWidth>
-                </wp14:sizeRelH>
-                <wp14:sizeRelV relativeFrom="margin">
-                  <wp14:pctHeight>0</wp14:pctHeight>
-                </wp14:sizeRelV>
-              </wp:anchor>
-            </w:drawing>
-          </mc:Choice>
-          <mc:Fallback>
-            <w:pict>
-              <v:shape w14:anchorId="3727EFDB" id="_x0000_s1027" type="#_x0000_t202" style="position:absolute;margin-left:29.25pt;margin-top:111pt;width:399pt;height:93.75pt;z-index:251662336;visibility:visible;mso-wrap-style:square;mso-width-percent:0;mso-height-percent:0;mso-wrap-distance-left:9pt;mso-wrap-distance-top:3.6pt;mso-wrap-distance-right:9pt;mso-wrap-distance-bottom:3.6pt;mso-position-horizontal:absolute;mso-position-horizontal-relative:margin;mso-position-vertical:absolute;mso-position-vertical-relative:text;mso-width-percent:0;mso-height-percent:0;mso-width-relative:margin;mso-height-relative:margin;v-text-anchor:top" o:gfxdata="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" stroked="f">
-                <v:textbox>
-                  <w:txbxContent>
-                    <w:p>
-                      <w:pPr>
-                        <w:jc w:val="center"/>
-                        <w:rPr>
-                          <w:sz w:val="56"/>
-                          <w:szCs w:val="56"/>
-                        </w:rPr>
-                      </w:pPr>
-                      <w:r>
-                        <w:rPr>
-                          <w:sz w:val="56"/>
-                          <w:szCs w:val="56"/>
-                        </w:rPr>
-                        <w:t>Welding Inspector Foreman</w:t>
-                      </w:r>
-                    </w:p>
-                  </w:txbxContent>
-                </v:textbox>
-                <w10:wrap type="square" anchorx="margin"/>
-              </v:shape>
-            </w:pict>
-          </mc:Fallback>
-        </mc:AlternateContent>
-      </w:r>
-      <w:r>
-        <w:rPr>
-          <w:noProof/>
-        </w:rPr>
-        <mc:AlternateContent>
-          <mc:Choice Requires="wps">
-            <w:drawing>
-              <wp:anchor distT="45720" distB="45720" distL="114300" distR="114300" simplePos="0" relativeHeight="251660288" behindDoc="0" locked="0" layoutInCell="1" allowOverlap="1" wp14:anchorId="099A2370" wp14:editId="296FF4BC">
-                <wp:simplePos x="0" y="0"/>
-                <wp:positionH relativeFrom="margin">
-                  <wp:align>center</wp:align>
-                </wp:positionH>
-                <wp:positionV relativeFrom="paragraph">
-                  <wp:posOffset>0</wp:posOffset>
-                </wp:positionV>
-                <wp:extent cx="3238500" cy="1276350"/>
-                <wp:effectExtent l="0" t="0" r="0" b="0"/>
-                <wp:wrapSquare wrapText="bothSides"/>
-                <wp:docPr id="217" name="Text Box 2"/>
-                <wp:cNvGraphicFramePr>
-                  <a:graphicFrameLocks xmlns:a="http://schemas.openxmlformats.org/drawingml/2006/main"/>
-                </wp:cNvGraphicFramePr>
-                <a:graphic xmlns:a="http://schemas.openxmlformats.org/drawingml/2006/main">
-                  <a:graphicData uri="http://schemas.microsoft.com/office/word/2010/wordprocessingShape">
-                    <wps:wsp>
-                      <wps:cNvSpPr txBox="1">
-                        <a:spLocks noChangeArrowheads="1"/>
-                      </wps:cNvSpPr>
-                      <wps:spPr bwMode="auto">
-                        <a:xfrm>
-                          <a:off x="0" y="0"/>
-                          <a:ext cx="3238500" cy="1276350"/>
-                        </a:xfrm>
-                        <a:prstGeom prst="rect">
-                          <a:avLst/>
-                        </a:prstGeom>
-                        <a:solidFill>
-                          <a:schemeClr val="bg1"/>
-                        </a:solidFill>
-                        <a:ln w="9525">
-                          <a:noFill/>
-                          <a:miter lim="800000"/>
-                          <a:headEnd/>
-                          <a:tailEnd/>
-                        </a:ln>
-                      </wps:spPr>
-                      <wps:txbx>
-                        <w:txbxContent>
-                          <w:p>
-                            <w:pPr>
-                              <w:jc w:val="center"/>
-                              <w:rPr>
-                                <w:sz w:val="56"/>
-                                <w:szCs w:val="56"/>
-                              </w:rPr>
-                            </w:pPr>
-                            <w:r>
-                              <w:rPr>
-                                <w:sz w:val="56"/>
-                                <w:szCs w:val="56"/>
-                              </w:rPr>
-                              <w:t/>
-                              <w:pict>
-                                <v:shape type="#_x0000_t75" style="width:70px;height:70px" stroked="f">
-                                  <v:imagedata r:id="rId7" o:title=""/>
-                                </v:shape>
-                              </w:pict>
-                              <w:t/>
-                            </w:r>
-                          </w:p>
-                        </w:txbxContent>
-                      </wps:txbx>
-                      <wps:bodyPr rot="0" vert="horz" wrap="square" lIns="91440" tIns="45720" rIns="91440" bIns="45720" anchor="t" anchorCtr="0">
-                        <a:noAutofit/>
-                      </wps:bodyPr>
-                    </wps:wsp>
-                  </a:graphicData>
-                </a:graphic>
-                <wp14:sizeRelH relativeFrom="margin">
-                  <wp14:pctWidth>0</wp14:pctWidth>
-                </wp14:sizeRelH>
-                <wp14:sizeRelV relativeFrom="margin">
-                  <wp14:pctHeight>0</wp14:pctHeight>
-                </wp14:sizeRelV>
-              </wp:anchor>
-            </w:drawing>
-          </mc:Choice>
-          <mc:Fallback>
-            <w:pict>
-              <v:shape w14:anchorId="099A2370" id="_x0000_s1028" type="#_x0000_t202" style="position:absolute;margin-left:0;margin-top:0;width:255pt;height:100.5pt;z-index:251660288;visibility:visible;mso-wrap-style:square;mso-width-percent:0;mso-height-percent:0;mso-wrap-distance-left:9pt;mso-wrap-distance-top:3.6pt;mso-wrap-distance-right:9pt;mso-wrap-distance-bottom:3.6pt;mso-position-horizontal:center;mso-position-horizontal-relative:margin;mso-position-vertical:absolute;mso-position-vertical-relative:text;mso-width-percent:0;mso-height-percent:0;mso-width-relative:margin;mso-height-relative:margin;v-text-anchor:top" o:gfxdata="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" fillcolor="white [3212]" stroked="f">
-                <v:textbox>
-                  <w:txbxContent>
-                    <w:p>
-                      <w:pPr>
-                        <w:jc w:val="center"/>
-                        <w:rPr>
-                          <w:sz w:val="56"/>
-                          <w:szCs w:val="56"/>
-                        </w:rPr>
-                      </w:pPr>
-                      <w:r>
-                        <w:rPr>
-                          <w:sz w:val="56"/>
-                          <w:szCs w:val="56"/>
-                        </w:rPr>
-                        <w:t/>
-                        <w:pict>
-                          <v:shape type="#_x0000_t75" style="width:70px;height:70px" stroked="f">
-                            <v:imagedata r:id="rId7" o:title=""/>
-                          </v:shape>
-                        </w:pict>
-                        <w:t/>
-                      </w:r>
-                    </w:p>
-                  </w:txbxContent>
-                </v:textbox>
-                <w10:wrap type="square" anchorx="margin"/>
-              </v:shape>
-            </w:pict>
-          </mc:Fallback>
-        </mc:AlternateContent>
-      </w:r>
-      <w:r>
-        <w:rPr>
-          <w:noProof/>
-        </w:rPr>
         <w:drawing>
-          <wp:anchor distT="0" distB="0" distL="114300" distR="114300" simplePos="0" relativeHeight="251658240" behindDoc="1" locked="0" layoutInCell="1" allowOverlap="1" wp14:anchorId="26EDD33B" wp14:editId="2E85C020">
-            <wp:simplePos x="0" y="0"/>
-            <wp:positionH relativeFrom="page">
-              <wp:align>right</wp:align>
-            </wp:positionH>
-            <wp:positionV relativeFrom="paragraph">
-              <wp:posOffset>-914400</wp:posOffset>
-            </wp:positionV>
-            <wp:extent cx="7549638" cy="10677525"/>
-            <wp:effectExtent l="0" t="0" r="0" b="0"/>
-            <wp:wrapNone/>
-            <wp:docPr id="933430548" name="Picture 1"/>
+          <wp:inline distT="0" distB="0" distL="0" distR="0" wp14:anchorId="46E7A88D" wp14:editId="48970314">
+            <wp:extent cx="1123433" cy="1162050"/>
+            <wp:effectExtent l="0" t="0" r="635" b="0"/>
+            <wp:docPr id="958439056" name="Picture 1"/>
             <wp:cNvGraphicFramePr>
               <a:graphicFrameLocks xmlns:a="http://schemas.openxmlformats.org/drawingml/2006/main" noChangeAspect="1"/>
             </wp:cNvGraphicFramePr>
@@ -379,7 +29,7 @@
                     </pic:cNvPicPr>
                   </pic:nvPicPr>
                   <pic:blipFill>
-                    <a:blip r:embed="rId4">
+                    <a:blip r:embed="rId5" cstate="print">
                       <a:extLst>
                         <a:ext uri="{28A0092B-C50C-407E-A947-70E740481C1C}">
                           <a14:useLocalDpi xmlns:a14="http://schemas.microsoft.com/office/drawing/2010/main" val="0"/>
@@ -394,7 +44,7 @@
                   <pic:spPr bwMode="auto">
                     <a:xfrm>
                       <a:off x="0" y="0"/>
-                      <a:ext cx="7549638" cy="10677525"/>
+                      <a:ext cx="1138055" cy="1177174"/>
                     </a:xfrm>
                     <a:prstGeom prst="rect">
                       <a:avLst/>
@@ -407,19 +57,981 @@
                 </pic:pic>
               </a:graphicData>
             </a:graphic>
-            <wp14:sizeRelH relativeFrom="margin">
-              <wp14:pctWidth>0</wp14:pctWidth>
-            </wp14:sizeRelH>
-            <wp14:sizeRelV relativeFrom="margin">
-              <wp14:pctHeight>0</wp14:pctHeight>
-            </wp14:sizeRelV>
+          </wp:inline>
+        </w:drawing>
+      </w:r>
+    </w:p>
+    <w:p>
+      <w:pPr>
+        <w:spacing w:after="0"/>
+        <w:jc w:val="center"/>
+        <w:rPr>
+          <w:rFonts w:ascii="Times New Roman" w:hAnsi="Times New Roman" w:cs="Times New Roman"/>
+          <w:b/>
+          <w:bCs/>
+          <w:sz w:val="24"/>
+          <w:szCs w:val="24"/>
+        </w:rPr>
+      </w:pPr>
+      <w:r>
+        <w:rPr>
+          <w:rFonts w:ascii="Times New Roman" w:hAnsi="Times New Roman" w:cs="Times New Roman"/>
+          <w:b/>
+          <w:bCs/>
+          <w:sz w:val="24"/>
+          <w:szCs w:val="24"/>
+        </w:rPr>
+        <w:t>BADAN NASIONAL</w:t>
+      </w:r>
+    </w:p>
+    <w:p>
+      <w:pPr>
+        <w:spacing w:after="0" w:line="360" w:lineRule="auto"/>
+        <w:jc w:val="center"/>
+        <w:rPr>
+          <w:rFonts w:ascii="Times New Roman" w:hAnsi="Times New Roman" w:cs="Times New Roman"/>
+          <w:b/>
+          <w:bCs/>
+          <w:sz w:val="24"/>
+          <w:szCs w:val="24"/>
+        </w:rPr>
+      </w:pPr>
+      <w:r>
+        <w:rPr>
+          <w:rFonts w:ascii="Times New Roman" w:hAnsi="Times New Roman" w:cs="Times New Roman"/>
+          <w:b/>
+          <w:bCs/>
+          <w:sz w:val="24"/>
+          <w:szCs w:val="24"/>
+        </w:rPr>
+        <w:t>SERTIFIKASI PROFESI</w:t>
+      </w:r>
+    </w:p>
+    <w:p>
+      <w:pPr>
+        <w:spacing w:after="0"/>
+        <w:jc w:val="center"/>
+        <w:rPr>
+          <w:rFonts w:ascii="Times New Roman" w:hAnsi="Times New Roman" w:cs="Times New Roman"/>
+          <w:b/>
+          <w:bCs/>
+          <w:i/>
+          <w:iCs/>
+          <w:sz w:val="24"/>
+          <w:szCs w:val="24"/>
+        </w:rPr>
+      </w:pPr>
+      <w:r>
+        <w:rPr>
+          <w:rFonts w:ascii="Times New Roman" w:hAnsi="Times New Roman" w:cs="Times New Roman"/>
+          <w:b/>
+          <w:bCs/>
+          <w:i/>
+          <w:iCs/>
+          <w:sz w:val="24"/>
+          <w:szCs w:val="24"/>
+        </w:rPr>
+        <w:t xml:space="preserve">INDONESIAN PROFESSIONAL </w:t>
+      </w:r>
+    </w:p>
+    <w:p>
+      <w:pPr>
+        <w:spacing w:after="0" w:line="360" w:lineRule="auto"/>
+        <w:jc w:val="center"/>
+        <w:rPr>
+          <w:rFonts w:ascii="Times New Roman" w:hAnsi="Times New Roman" w:cs="Times New Roman"/>
+          <w:b/>
+          <w:bCs/>
+          <w:i/>
+          <w:iCs/>
+          <w:sz w:val="24"/>
+          <w:szCs w:val="24"/>
+        </w:rPr>
+      </w:pPr>
+      <w:r>
+        <w:rPr>
+          <w:rFonts w:ascii="Times New Roman" w:hAnsi="Times New Roman" w:cs="Times New Roman"/>
+          <w:b/>
+          <w:bCs/>
+          <w:i/>
+          <w:iCs/>
+          <w:sz w:val="24"/>
+          <w:szCs w:val="24"/>
+        </w:rPr>
+        <w:t>CERTIFICATION AUTHORITY</w:t>
+      </w:r>
+    </w:p>
+    <w:p>
+      <w:pPr>
+        <w:spacing w:after="0"/>
+        <w:jc w:val="center"/>
+        <w:rPr>
+          <w:rFonts w:ascii="Times New Roman" w:hAnsi="Times New Roman" w:cs="Times New Roman"/>
+          <w:b/>
+          <w:bCs/>
+          <w:sz w:val="36"/>
+          <w:szCs w:val="36"/>
+        </w:rPr>
+      </w:pPr>
+      <w:r>
+        <w:rPr>
+          <w:rFonts w:ascii="Times New Roman" w:hAnsi="Times New Roman" w:cs="Times New Roman"/>
+          <w:b/>
+          <w:bCs/>
+          <w:sz w:val="36"/>
+          <w:szCs w:val="36"/>
+        </w:rPr>
+        <w:t>SERTIFIKAT KOMPETENSI</w:t>
+      </w:r>
+    </w:p>
+    <w:p>
+      <w:pPr>
+        <w:spacing w:after="0"/>
+        <w:jc w:val="center"/>
+        <w:rPr>
+          <w:rFonts w:ascii="Times New Roman" w:hAnsi="Times New Roman" w:cs="Times New Roman"/>
+          <w:b/>
+          <w:bCs/>
+          <w:i/>
+          <w:iCs/>
+          <w:sz w:val="28"/>
+          <w:szCs w:val="28"/>
+        </w:rPr>
+      </w:pPr>
+      <w:r>
+        <w:rPr>
+          <w:rFonts w:ascii="Times New Roman" w:hAnsi="Times New Roman" w:cs="Times New Roman"/>
+          <w:b/>
+          <w:bCs/>
+          <w:i/>
+          <w:iCs/>
+          <w:sz w:val="28"/>
+          <w:szCs w:val="28"/>
+        </w:rPr>
+        <w:t>CERTIFICATE OF COMPETENCE</w:t>
+      </w:r>
+    </w:p>
+    <w:p>
+      <w:pPr>
+        <w:spacing w:after="0"/>
+        <w:rPr>
+          <w:rFonts w:ascii="Times New Roman" w:hAnsi="Times New Roman" w:cs="Times New Roman"/>
+          <w:b/>
+          <w:bCs/>
+        </w:rPr>
+      </w:pPr>
+    </w:p>
+    <w:p>
+      <w:pPr>
+        <w:spacing w:after="0"/>
+        <w:jc w:val="center"/>
+        <w:rPr>
+          <w:rFonts w:ascii="Times New Roman" w:hAnsi="Times New Roman" w:cs="Times New Roman"/>
+          <w:sz w:val="24"/>
+          <w:szCs w:val="24"/>
+        </w:rPr>
+      </w:pPr>
+      <w:r>
+        <w:rPr>
+          <w:rFonts w:ascii="Times New Roman" w:hAnsi="Times New Roman" w:cs="Times New Roman"/>
+          <w:sz w:val="24"/>
+          <w:szCs w:val="24"/>
+        </w:rPr>
+        <w:t>Dengan ini menyatakan bahwa</w:t>
+      </w:r>
+      <w:r>
+        <w:rPr>
+          <w:rFonts w:ascii="Times New Roman" w:hAnsi="Times New Roman" w:cs="Times New Roman"/>
+          <w:sz w:val="24"/>
+          <w:szCs w:val="24"/>
+        </w:rPr>
+        <w:t>,</w:t>
+      </w:r>
+    </w:p>
+    <w:p>
+      <w:pPr>
+        <w:spacing w:after="0"/>
+        <w:jc w:val="center"/>
+        <w:rPr>
+          <w:rFonts w:ascii="Times New Roman" w:hAnsi="Times New Roman" w:cs="Times New Roman"/>
+          <w:sz w:val="24"/>
+          <w:szCs w:val="24"/>
+        </w:rPr>
+      </w:pPr>
+      <w:r>
+        <w:rPr>
+          <w:rFonts w:ascii="Times New Roman" w:hAnsi="Times New Roman" w:cs="Times New Roman"/>
+          <w:i/>
+          <w:iCs/>
+          <w:sz w:val="24"/>
+          <w:szCs w:val="24"/>
+        </w:rPr>
+        <w:t xml:space="preserve">This is to </w:t>
+      </w:r>
+      <w:r>
+        <w:rPr>
+          <w:rFonts w:ascii="Times New Roman" w:hAnsi="Times New Roman" w:cs="Times New Roman"/>
+          <w:i/>
+          <w:iCs/>
+          <w:sz w:val="24"/>
+          <w:szCs w:val="24"/>
+        </w:rPr>
+        <w:t>certify that,</w:t>
+      </w:r>
+    </w:p>
+    <w:p>
+      <w:pPr>
+        <w:spacing w:after="0"/>
+        <w:rPr>
+          <w:rFonts w:ascii="Times New Roman" w:hAnsi="Times New Roman" w:cs="Times New Roman"/>
+          <w:sz w:val="24"/>
+          <w:szCs w:val="24"/>
+        </w:rPr>
+      </w:pPr>
+    </w:p>
+    <w:p>
+      <w:pPr>
+        <w:spacing w:after="0"/>
+        <w:jc w:val="center"/>
+        <w:rPr>
+          <w:rFonts w:ascii="Times New Roman" w:hAnsi="Times New Roman" w:cs="Times New Roman"/>
+          <w:b/>
+          <w:bCs/>
+          <w:sz w:val="32"/>
+          <w:szCs w:val="32"/>
+        </w:rPr>
+      </w:pPr>
+      <w:r>
+        <w:rPr>
+          <w:rFonts w:ascii="Times New Roman" w:hAnsi="Times New Roman" w:cs="Times New Roman"/>
+          <w:b/>
+          <w:bCs/>
+          <w:sz w:val="32"/>
+          <w:szCs w:val="32"/>
+        </w:rPr>
+        <w:t>Hakim Asrori</w:t>
+      </w:r>
+    </w:p>
+    <w:p>
+      <w:pPr>
+        <w:spacing w:after="0"/>
+        <w:jc w:val="center"/>
+        <w:rPr>
+          <w:rFonts w:ascii="Times New Roman" w:hAnsi="Times New Roman" w:cs="Times New Roman"/>
+          <w:b/>
+          <w:bCs/>
+          <w:sz w:val="24"/>
+          <w:szCs w:val="24"/>
+        </w:rPr>
+      </w:pPr>
+    </w:p>
+    <w:p>
+      <w:pPr>
+        <w:spacing w:after="0"/>
+        <w:jc w:val="center"/>
+        <w:rPr>
+          <w:rFonts w:ascii="Times New Roman" w:hAnsi="Times New Roman" w:cs="Times New Roman"/>
+          <w:sz w:val="24"/>
+          <w:szCs w:val="24"/>
+        </w:rPr>
+      </w:pPr>
+      <w:r>
+        <w:rPr>
+          <w:rFonts w:ascii="Times New Roman" w:hAnsi="Times New Roman" w:cs="Times New Roman"/>
+          <w:sz w:val="24"/>
+          <w:szCs w:val="24"/>
+        </w:rPr>
+        <w:t xml:space="preserve">No. Sertifikat. </w:t>
+      </w:r>
+      <w:r>
+        <w:rPr>
+          <w:rFonts w:ascii="Times New Roman" w:hAnsi="Times New Roman" w:cs="Times New Roman"/>
+          <w:sz w:val="24"/>
+          <w:szCs w:val="24"/>
+        </w:rPr>
+        <w:t>WIF_6043108532</w:t>
+      </w:r>
+    </w:p>
+    <w:p>
+      <w:pPr>
+        <w:spacing w:after="0"/>
+        <w:rPr>
+          <w:rFonts w:ascii="Times New Roman" w:hAnsi="Times New Roman" w:cs="Times New Roman"/>
+          <w:sz w:val="24"/>
+          <w:szCs w:val="24"/>
+        </w:rPr>
+      </w:pPr>
+    </w:p>
+    <w:p>
+      <w:pPr>
+        <w:spacing w:after="0"/>
+        <w:jc w:val="center"/>
+        <w:rPr>
+          <w:rFonts w:ascii="Times New Roman" w:hAnsi="Times New Roman" w:cs="Times New Roman"/>
+          <w:sz w:val="24"/>
+          <w:szCs w:val="24"/>
+        </w:rPr>
+      </w:pPr>
+      <w:r>
+        <w:rPr>
+          <w:rFonts w:ascii="Times New Roman" w:hAnsi="Times New Roman" w:cs="Times New Roman"/>
+          <w:sz w:val="24"/>
+          <w:szCs w:val="24"/>
+        </w:rPr>
+        <w:t xml:space="preserve">Telah kompeten pada </w:t>
+      </w:r>
+      <w:proofErr w:type="gramStart"/>
+      <w:r>
+        <w:rPr>
+          <w:rFonts w:ascii="Times New Roman" w:hAnsi="Times New Roman" w:cs="Times New Roman"/>
+          <w:sz w:val="24"/>
+          <w:szCs w:val="24"/>
+        </w:rPr>
+        <w:t>bidang :</w:t>
+      </w:r>
+      <w:proofErr w:type="gramEnd"/>
+    </w:p>
+    <w:p>
+      <w:pPr>
+        <w:spacing w:after="0"/>
+        <w:jc w:val="center"/>
+        <w:rPr>
+          <w:rFonts w:ascii="Times New Roman" w:hAnsi="Times New Roman" w:cs="Times New Roman"/>
+          <w:i/>
+          <w:iCs/>
+          <w:sz w:val="24"/>
+          <w:szCs w:val="24"/>
+        </w:rPr>
+      </w:pPr>
+      <w:r>
+        <w:rPr>
+          <w:rFonts w:ascii="Times New Roman" w:hAnsi="Times New Roman" w:cs="Times New Roman"/>
+          <w:i/>
+          <w:iCs/>
+          <w:sz w:val="24"/>
+          <w:szCs w:val="24"/>
+        </w:rPr>
+        <w:t xml:space="preserve">Is competent in the area </w:t>
+      </w:r>
+      <w:proofErr w:type="gramStart"/>
+      <w:r>
+        <w:rPr>
+          <w:rFonts w:ascii="Times New Roman" w:hAnsi="Times New Roman" w:cs="Times New Roman"/>
+          <w:i/>
+          <w:iCs/>
+          <w:sz w:val="24"/>
+          <w:szCs w:val="24"/>
+        </w:rPr>
+        <w:t>of :</w:t>
+      </w:r>
+      <w:proofErr w:type="gramEnd"/>
+    </w:p>
+    <w:p>
+      <w:pPr>
+        <w:spacing w:after="0"/>
+        <w:jc w:val="center"/>
+        <w:rPr>
+          <w:rFonts w:ascii="Times New Roman" w:hAnsi="Times New Roman" w:cs="Times New Roman"/>
+          <w:b/>
+          <w:bCs/>
+          <w:sz w:val="24"/>
+          <w:szCs w:val="24"/>
+        </w:rPr>
+      </w:pPr>
+    </w:p>
+    <w:p>
+      <w:pPr>
+        <w:spacing w:after="0"/>
+        <w:jc w:val="center"/>
+        <w:rPr>
+          <w:rFonts w:ascii="Times New Roman" w:hAnsi="Times New Roman" w:cs="Times New Roman"/>
+          <w:b/>
+          <w:bCs/>
+          <w:sz w:val="24"/>
+          <w:szCs w:val="24"/>
+        </w:rPr>
+      </w:pPr>
+      <w:r>
+        <w:rPr>
+          <w:rFonts w:ascii="Times New Roman" w:hAnsi="Times New Roman" w:cs="Times New Roman"/>
+          <w:b/>
+          <w:bCs/>
+          <w:sz w:val="24"/>
+          <w:szCs w:val="24"/>
+        </w:rPr>
+        <w:t>PENGELASAN</w:t>
+      </w:r>
+    </w:p>
+    <w:p>
+      <w:pPr>
+        <w:spacing w:after="0"/>
+        <w:jc w:val="center"/>
+        <w:rPr>
+          <w:rFonts w:ascii="Times New Roman" w:hAnsi="Times New Roman" w:cs="Times New Roman"/>
+          <w:b/>
+          <w:bCs/>
+          <w:i/>
+          <w:iCs/>
+          <w:sz w:val="24"/>
+          <w:szCs w:val="24"/>
+        </w:rPr>
+      </w:pPr>
+      <w:r>
+        <w:rPr>
+          <w:rFonts w:ascii="Times New Roman" w:hAnsi="Times New Roman" w:cs="Times New Roman"/>
+          <w:b/>
+          <w:bCs/>
+          <w:i/>
+          <w:iCs/>
+          <w:sz w:val="24"/>
+          <w:szCs w:val="24"/>
+        </w:rPr>
+        <w:t>WELDING</w:t>
+      </w:r>
+    </w:p>
+    <w:p>
+      <w:pPr>
+        <w:spacing w:after="0"/>
+        <w:rPr>
+          <w:rFonts w:ascii="Times New Roman" w:hAnsi="Times New Roman" w:cs="Times New Roman"/>
+          <w:b/>
+          <w:bCs/>
+        </w:rPr>
+      </w:pPr>
+    </w:p>
+    <w:p>
+      <w:pPr>
+        <w:spacing w:after="0"/>
+        <w:jc w:val="center"/>
+        <w:rPr>
+          <w:rFonts w:ascii="Times New Roman" w:hAnsi="Times New Roman" w:cs="Times New Roman"/>
+          <w:sz w:val="24"/>
+          <w:szCs w:val="24"/>
+        </w:rPr>
+      </w:pPr>
+      <w:r>
+        <w:rPr>
+          <w:rFonts w:ascii="Times New Roman" w:hAnsi="Times New Roman" w:cs="Times New Roman"/>
+          <w:sz w:val="24"/>
+          <w:szCs w:val="24"/>
+        </w:rPr>
+        <w:t xml:space="preserve">Dengan Kualifikasi / </w:t>
+      </w:r>
+      <w:proofErr w:type="gramStart"/>
+      <w:r>
+        <w:rPr>
+          <w:rFonts w:ascii="Times New Roman" w:hAnsi="Times New Roman" w:cs="Times New Roman"/>
+          <w:sz w:val="24"/>
+          <w:szCs w:val="24"/>
+        </w:rPr>
+        <w:t>Kompetensi :</w:t>
+      </w:r>
+      <w:proofErr w:type="gramEnd"/>
+    </w:p>
+    <w:p>
+      <w:pPr>
+        <w:spacing w:after="0"/>
+        <w:jc w:val="center"/>
+        <w:rPr>
+          <w:rFonts w:ascii="Times New Roman" w:hAnsi="Times New Roman" w:cs="Times New Roman"/>
+          <w:i/>
+          <w:iCs/>
+          <w:sz w:val="24"/>
+          <w:szCs w:val="24"/>
+        </w:rPr>
+      </w:pPr>
+      <w:r>
+        <w:rPr>
+          <w:rFonts w:ascii="Times New Roman" w:hAnsi="Times New Roman" w:cs="Times New Roman"/>
+          <w:i/>
+          <w:iCs/>
+          <w:sz w:val="24"/>
+          <w:szCs w:val="24"/>
+        </w:rPr>
+        <w:t xml:space="preserve">With Qualification / </w:t>
+      </w:r>
+      <w:proofErr w:type="gramStart"/>
+      <w:r>
+        <w:rPr>
+          <w:rFonts w:ascii="Times New Roman" w:hAnsi="Times New Roman" w:cs="Times New Roman"/>
+          <w:i/>
+          <w:iCs/>
+          <w:sz w:val="24"/>
+          <w:szCs w:val="24"/>
+        </w:rPr>
+        <w:t>Competence :</w:t>
+      </w:r>
+      <w:proofErr w:type="gramEnd"/>
+    </w:p>
+    <w:p>
+      <w:pPr>
+        <w:spacing w:after="0"/>
+        <w:rPr>
+          <w:rFonts w:ascii="Times New Roman" w:hAnsi="Times New Roman" w:cs="Times New Roman"/>
+          <w:sz w:val="24"/>
+          <w:szCs w:val="24"/>
+        </w:rPr>
+      </w:pPr>
+    </w:p>
+    <w:p>
+      <w:pPr>
+        <w:spacing w:after="0"/>
+        <w:jc w:val="center"/>
+        <w:rPr>
+          <w:rFonts w:ascii="Times New Roman" w:hAnsi="Times New Roman" w:cs="Times New Roman"/>
+          <w:b/>
+          <w:bCs/>
+          <w:sz w:val="24"/>
+          <w:szCs w:val="24"/>
+        </w:rPr>
+      </w:pPr>
+      <w:r>
+        <w:rPr>
+          <w:rFonts w:ascii="Times New Roman" w:hAnsi="Times New Roman" w:cs="Times New Roman"/>
+          <w:b/>
+          <w:bCs/>
+          <w:sz w:val="24"/>
+          <w:szCs w:val="24"/>
+        </w:rPr>
+        <w:t>Welding Inspector Foreman</w:t>
+      </w:r>
+    </w:p>
+    <w:p>
+      <w:pPr>
+        <w:spacing w:after="0"/>
+        <w:rPr>
+          <w:rFonts w:ascii="Times New Roman" w:hAnsi="Times New Roman" w:cs="Times New Roman"/>
+          <w:b/>
+          <w:bCs/>
+          <w:sz w:val="24"/>
+          <w:szCs w:val="24"/>
+        </w:rPr>
+      </w:pPr>
+    </w:p>
+    <w:p>
+      <w:pPr>
+        <w:spacing w:after="0"/>
+        <w:jc w:val="center"/>
+        <w:rPr>
+          <w:rFonts w:ascii="Times New Roman" w:hAnsi="Times New Roman" w:cs="Times New Roman"/>
+          <w:sz w:val="24"/>
+          <w:szCs w:val="24"/>
+        </w:rPr>
+      </w:pPr>
+      <w:r>
+        <w:rPr>
+          <w:rFonts w:ascii="Times New Roman" w:hAnsi="Times New Roman" w:cs="Times New Roman"/>
+          <w:sz w:val="24"/>
+          <w:szCs w:val="24"/>
+        </w:rPr>
+        <w:t>Sertifikat ini berlaku untuk: 3 (tiga) Tahun</w:t>
+      </w:r>
+    </w:p>
+    <w:p>
+      <w:pPr>
+        <w:spacing w:after="0" w:line="360" w:lineRule="auto"/>
+        <w:jc w:val="center"/>
+        <w:rPr>
+          <w:rFonts w:ascii="Times New Roman" w:hAnsi="Times New Roman" w:cs="Times New Roman"/>
+          <w:i/>
+          <w:iCs/>
+          <w:sz w:val="24"/>
+          <w:szCs w:val="24"/>
+        </w:rPr>
+      </w:pPr>
+      <w:r>
+        <w:rPr>
+          <w:rFonts w:ascii="Times New Roman" w:hAnsi="Times New Roman" w:cs="Times New Roman"/>
+          <w:i/>
+          <w:iCs/>
+          <w:sz w:val="24"/>
+          <w:szCs w:val="24"/>
+        </w:rPr>
+        <w:t xml:space="preserve">This certificate is valid for: 3 (three) </w:t>
+      </w:r>
+      <w:proofErr w:type="gramStart"/>
+      <w:r>
+        <w:rPr>
+          <w:rFonts w:ascii="Times New Roman" w:hAnsi="Times New Roman" w:cs="Times New Roman"/>
+          <w:i/>
+          <w:iCs/>
+          <w:sz w:val="24"/>
+          <w:szCs w:val="24"/>
+        </w:rPr>
+        <w:t>Years</w:t>
+      </w:r>
+      <w:proofErr w:type="gramEnd"/>
+    </w:p>
+    <w:p>
+      <w:pPr>
+        <w:spacing w:after="0" w:line="360" w:lineRule="auto"/>
+        <w:jc w:val="center"/>
+        <w:rPr>
+          <w:rFonts w:ascii="Times New Roman" w:hAnsi="Times New Roman" w:cs="Times New Roman"/>
+          <w:sz w:val="24"/>
+          <w:szCs w:val="24"/>
+        </w:rPr>
+      </w:pPr>
+      <w:r>
+        <w:rPr>
+          <w:rFonts w:ascii="Times New Roman" w:hAnsi="Times New Roman" w:cs="Times New Roman"/>
+          <w:sz w:val="24"/>
+          <w:szCs w:val="24"/>
+        </w:rPr>
+        <w:t xml:space="preserve">Jakarta, </w:t>
+      </w:r>
+      <w:r>
+        <w:rPr>
+          <w:rFonts w:ascii="Times New Roman" w:hAnsi="Times New Roman" w:cs="Times New Roman"/>
+          <w:sz w:val="24"/>
+          <w:szCs w:val="24"/>
+        </w:rPr>
+        <w:t>07 Agustus 23</w:t>
+      </w:r>
+    </w:p>
+    <w:p>
+      <w:pPr>
+        <w:spacing w:after="0"/>
+        <w:jc w:val="center"/>
+        <w:rPr>
+          <w:rFonts w:ascii="Times New Roman" w:hAnsi="Times New Roman" w:cs="Times New Roman"/>
+          <w:sz w:val="24"/>
+          <w:szCs w:val="24"/>
+        </w:rPr>
+      </w:pPr>
+      <w:r>
+        <w:rPr>
+          <w:rFonts w:ascii="Times New Roman" w:hAnsi="Times New Roman" w:cs="Times New Roman"/>
+          <w:sz w:val="24"/>
+          <w:szCs w:val="24"/>
+        </w:rPr>
+        <w:t>Atas Nama BNSP</w:t>
+      </w:r>
+    </w:p>
+    <w:p>
+      <w:pPr>
+        <w:spacing w:after="0" w:line="360" w:lineRule="auto"/>
+        <w:jc w:val="center"/>
+        <w:rPr>
+          <w:rFonts w:ascii="Times New Roman" w:hAnsi="Times New Roman" w:cs="Times New Roman"/>
+          <w:i/>
+          <w:iCs/>
+          <w:sz w:val="24"/>
+          <w:szCs w:val="24"/>
+        </w:rPr>
+      </w:pPr>
+      <w:r>
+        <w:rPr>
+          <w:rFonts w:ascii="Times New Roman" w:hAnsi="Times New Roman" w:cs="Times New Roman"/>
+          <w:noProof/>
+          <w:sz w:val="24"/>
+          <w:szCs w:val="24"/>
+        </w:rPr>
+        <w:drawing>
+          <wp:anchor distT="0" distB="0" distL="114300" distR="114300" simplePos="0" relativeHeight="251660288" behindDoc="0" locked="0" layoutInCell="1" allowOverlap="1" wp14:anchorId="398D9C9E" wp14:editId="31305C46">
+            <wp:simplePos x="0" y="0"/>
+            <wp:positionH relativeFrom="margin">
+              <wp:posOffset>1870075</wp:posOffset>
+            </wp:positionH>
+            <wp:positionV relativeFrom="paragraph">
+              <wp:posOffset>256540</wp:posOffset>
+            </wp:positionV>
+            <wp:extent cx="1990725" cy="1990725"/>
+            <wp:effectExtent l="0" t="0" r="0" b="0"/>
+            <wp:wrapNone/>
+            <wp:docPr id="2057640841" name="Picture 2"/>
+            <wp:cNvGraphicFramePr>
+              <a:graphicFrameLocks xmlns:a="http://schemas.openxmlformats.org/drawingml/2006/main" noChangeAspect="1"/>
+            </wp:cNvGraphicFramePr>
+            <a:graphic xmlns:a="http://schemas.openxmlformats.org/drawingml/2006/main">
+              <a:graphicData uri="http://schemas.openxmlformats.org/drawingml/2006/picture">
+                <pic:pic xmlns:pic="http://schemas.openxmlformats.org/drawingml/2006/picture">
+                  <pic:nvPicPr>
+                    <pic:cNvPr id="0" name="Picture 2"/>
+                    <pic:cNvPicPr>
+                      <a:picLocks noChangeAspect="1" noChangeArrowheads="1"/>
+                    </pic:cNvPicPr>
+                  </pic:nvPicPr>
+                  <pic:blipFill>
+                    <a:blip r:embed="rId6" cstate="print">
+                      <a:extLst>
+                        <a:ext uri="{28A0092B-C50C-407E-A947-70E740481C1C}">
+                          <a14:useLocalDpi xmlns:a14="http://schemas.microsoft.com/office/drawing/2010/main" val="0"/>
+                        </a:ext>
+                      </a:extLst>
+                    </a:blip>
+                    <a:srcRect/>
+                    <a:stretch>
+                      <a:fillRect/>
+                    </a:stretch>
+                  </pic:blipFill>
+                  <pic:spPr bwMode="auto">
+                    <a:xfrm>
+                      <a:off x="0" y="0"/>
+                      <a:ext cx="1990725" cy="1990725"/>
+                    </a:xfrm>
+                    <a:prstGeom prst="rect">
+                      <a:avLst/>
+                    </a:prstGeom>
+                    <a:noFill/>
+                    <a:ln>
+                      <a:noFill/>
+                    </a:ln>
+                  </pic:spPr>
+                </pic:pic>
+              </a:graphicData>
+            </a:graphic>
           </wp:anchor>
         </w:drawing>
       </w:r>
+      <w:r>
+        <w:rPr>
+          <w:rFonts w:ascii="Times New Roman" w:hAnsi="Times New Roman" w:cs="Times New Roman"/>
+          <w:i/>
+          <w:iCs/>
+          <w:sz w:val="24"/>
+          <w:szCs w:val="24"/>
+        </w:rPr>
+        <w:t>On behalf BNSP</w:t>
+      </w:r>
+    </w:p>
+    <w:p>
+      <w:pPr>
+        <w:spacing w:after="0" w:line="240" w:lineRule="auto"/>
+        <w:jc w:val="center"/>
+        <w:rPr>
+          <w:rFonts w:ascii="Times New Roman" w:hAnsi="Times New Roman" w:cs="Times New Roman"/>
+          <w:sz w:val="24"/>
+          <w:szCs w:val="24"/>
+        </w:rPr>
+      </w:pPr>
+      <w:r>
+        <w:rPr>
+          <w:rFonts w:ascii="Times New Roman" w:hAnsi="Times New Roman" w:cs="Times New Roman"/>
+          <w:sz w:val="24"/>
+          <w:szCs w:val="24"/>
+        </w:rPr>
+        <w:t>Lembaga Sertifikasi Profesi Tenaga Teknik Indonesia</w:t>
+      </w:r>
+    </w:p>
+    <w:p>
+      <w:pPr>
+        <w:spacing w:after="0" w:line="360" w:lineRule="auto"/>
+        <w:jc w:val="center"/>
+        <w:rPr>
+          <w:rFonts w:ascii="Times New Roman" w:hAnsi="Times New Roman" w:cs="Times New Roman"/>
+          <w:i/>
+          <w:iCs/>
+          <w:sz w:val="24"/>
+          <w:szCs w:val="24"/>
+        </w:rPr>
+      </w:pPr>
+      <w:r>
+        <w:rPr>
+          <w:rFonts w:ascii="Times New Roman" w:hAnsi="Times New Roman" w:cs="Times New Roman"/>
+          <w:i/>
+          <w:iCs/>
+          <w:sz w:val="24"/>
+          <w:szCs w:val="24"/>
+        </w:rPr>
+        <w:t>Indonesian Institute of Certification Profession Engineers</w:t>
+      </w:r>
+    </w:p>
+    <w:p>
+      <w:pPr>
+        <w:spacing w:after="0" w:line="360" w:lineRule="auto"/>
+        <w:jc w:val="center"/>
+        <w:rPr>
+          <w:rFonts w:ascii="Times New Roman" w:hAnsi="Times New Roman" w:cs="Times New Roman"/>
+          <w:i/>
+          <w:iCs/>
+          <w:sz w:val="24"/>
+          <w:szCs w:val="24"/>
+        </w:rPr>
+      </w:pPr>
+    </w:p>
+    <w:p>
+      <w:pPr>
+        <w:spacing w:after="0" w:line="360" w:lineRule="auto"/>
+        <w:jc w:val="center"/>
+        <w:rPr>
+          <w:rFonts w:ascii="Times New Roman" w:hAnsi="Times New Roman" w:cs="Times New Roman"/>
+          <w:sz w:val="24"/>
+          <w:szCs w:val="24"/>
+        </w:rPr>
+      </w:pPr>
+    </w:p>
+    <w:p>
+      <w:pPr>
+        <w:spacing w:after="0" w:line="360" w:lineRule="auto"/>
+        <w:jc w:val="center"/>
+        <w:rPr>
+          <w:rFonts w:ascii="Times New Roman" w:hAnsi="Times New Roman" w:cs="Times New Roman"/>
+          <w:sz w:val="24"/>
+          <w:szCs w:val="24"/>
+        </w:rPr>
+      </w:pPr>
+    </w:p>
+    <w:p>
+      <w:pPr>
+        <w:spacing w:after="0" w:line="360" w:lineRule="auto"/>
+        <w:rPr>
+          <w:rFonts w:ascii="Times New Roman" w:hAnsi="Times New Roman" w:cs="Times New Roman"/>
+          <w:sz w:val="24"/>
+          <w:szCs w:val="24"/>
+        </w:rPr>
+      </w:pPr>
+    </w:p>
+    <w:p>
+      <w:pPr>
+        <w:spacing w:after="0" w:line="360" w:lineRule="auto"/>
+        <w:jc w:val="center"/>
+        <w:rPr>
+          <w:rFonts w:ascii="Times New Roman" w:hAnsi="Times New Roman" w:cs="Times New Roman"/>
+          <w:b/>
+          <w:bCs/>
+          <w:sz w:val="24"/>
+          <w:szCs w:val="24"/>
+        </w:rPr>
+      </w:pPr>
+      <w:r>
+        <w:rPr>
+          <w:rFonts w:ascii="Times New Roman" w:hAnsi="Times New Roman" w:cs="Times New Roman"/>
+          <w:b/>
+          <w:bCs/>
+          <w:noProof/>
+          <w:sz w:val="24"/>
+          <w:szCs w:val="24"/>
+        </w:rPr>
+        <mc:AlternateContent>
+          <mc:Choice Requires="wps">
+            <w:drawing>
+              <wp:anchor distT="0" distB="0" distL="114300" distR="114300" simplePos="0" relativeHeight="251661312" behindDoc="0" locked="0" layoutInCell="1" allowOverlap="1" wp14:anchorId="336FAE60" wp14:editId="12C3CB1D">
+                <wp:simplePos x="0" y="0"/>
+                <wp:positionH relativeFrom="column">
+                  <wp:posOffset>1952625</wp:posOffset>
+                </wp:positionH>
+                <wp:positionV relativeFrom="paragraph">
+                  <wp:posOffset>212725</wp:posOffset>
+                </wp:positionV>
+                <wp:extent cx="1809750" cy="0"/>
+                <wp:effectExtent l="0" t="0" r="0" b="0"/>
+                <wp:wrapNone/>
+                <wp:docPr id="1039445054" name="Straight Connector 3"/>
+                <wp:cNvGraphicFramePr/>
+                <a:graphic xmlns:a="http://schemas.openxmlformats.org/drawingml/2006/main">
+                  <a:graphicData uri="http://schemas.microsoft.com/office/word/2010/wordprocessingShape">
+                    <wps:wsp>
+                      <wps:cNvCnPr/>
+                      <wps:spPr>
+                        <a:xfrm>
+                          <a:off x="0" y="0"/>
+                          <a:ext cx="1809750" cy="0"/>
+                        </a:xfrm>
+                        <a:prstGeom prst="line">
+                          <a:avLst/>
+                        </a:prstGeom>
+                      </wps:spPr>
+                      <wps:style>
+                        <a:lnRef idx="1">
+                          <a:schemeClr val="dk1"/>
+                        </a:lnRef>
+                        <a:fillRef idx="0">
+                          <a:schemeClr val="dk1"/>
+                        </a:fillRef>
+                        <a:effectRef idx="0">
+                          <a:schemeClr val="dk1"/>
+                        </a:effectRef>
+                        <a:fontRef idx="minor">
+                          <a:schemeClr val="tx1"/>
+                        </a:fontRef>
+                      </wps:style>
+                      <wps:bodyPr/>
+                    </wps:wsp>
+                  </a:graphicData>
+                </a:graphic>
+              </wp:anchor>
+            </w:drawing>
+          </mc:Choice>
+          <mc:Fallback>
+            <w:pict>
+              <v:line w14:anchorId="3A1762B6" id="Straight Connector 3" o:spid="_x0000_s1026" style="position:absolute;z-index:251661312;visibility:visible;mso-wrap-style:square;mso-wrap-distance-left:9pt;mso-wrap-distance-top:0;mso-wrap-distance-right:9pt;mso-wrap-distance-bottom:0;mso-position-horizontal:absolute;mso-position-horizontal-relative:text;mso-position-vertical:absolute;mso-position-vertical-relative:text" from="153.75pt,16.75pt" to="296.25pt,16.75pt" o:gfxdata="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" strokecolor="black [3200]" strokeweight=".5pt">
+                <v:stroke joinstyle="miter"/>
+              </v:line>
+            </w:pict>
+          </mc:Fallback>
+        </mc:AlternateContent>
+      </w:r>
+      <w:r>
+        <w:rPr>
+          <w:rFonts w:ascii="Times New Roman" w:hAnsi="Times New Roman" w:cs="Times New Roman"/>
+          <w:b/>
+          <w:bCs/>
+          <w:sz w:val="24"/>
+          <w:szCs w:val="24"/>
+        </w:rPr>
+        <w:t>Sutopo Rahayu</w:t>
+      </w:r>
+    </w:p>
+    <w:p>
+      <w:pPr>
+        <w:spacing w:after="0" w:line="240" w:lineRule="auto"/>
+        <w:jc w:val="center"/>
+        <w:rPr>
+          <w:rFonts w:ascii="Times New Roman" w:hAnsi="Times New Roman" w:cs="Times New Roman"/>
+          <w:sz w:val="24"/>
+          <w:szCs w:val="24"/>
+        </w:rPr>
+      </w:pPr>
+      <w:r>
+        <w:rPr>
+          <w:rFonts w:ascii="Times New Roman" w:hAnsi="Times New Roman" w:cs="Times New Roman"/>
+          <w:sz w:val="24"/>
+          <w:szCs w:val="24"/>
+        </w:rPr>
+        <w:t>Ketua</w:t>
+      </w:r>
+    </w:p>
+    <w:p>
+      <w:pPr>
+        <w:spacing w:after="0" w:line="360" w:lineRule="auto"/>
+        <w:jc w:val="center"/>
+        <w:rPr>
+          <w:rFonts w:ascii="Times New Roman" w:hAnsi="Times New Roman" w:cs="Times New Roman"/>
+          <w:sz w:val="24"/>
+          <w:szCs w:val="24"/>
+        </w:rPr>
+      </w:pPr>
+      <w:r>
+        <w:rPr>
+          <w:rFonts w:ascii="Times New Roman" w:hAnsi="Times New Roman" w:cs="Times New Roman"/>
+          <w:sz w:val="24"/>
+          <w:szCs w:val="24"/>
+        </w:rPr>
+        <w:t>(</w:t>
+      </w:r>
+      <w:r>
+        <w:rPr>
+          <w:rFonts w:ascii="Times New Roman" w:hAnsi="Times New Roman" w:cs="Times New Roman"/>
+          <w:i/>
+          <w:iCs/>
+          <w:sz w:val="24"/>
+          <w:szCs w:val="24"/>
+        </w:rPr>
+        <w:t>Chairman</w:t>
+      </w:r>
+      <w:r>
+        <w:rPr>
+          <w:rFonts w:ascii="Times New Roman" w:hAnsi="Times New Roman" w:cs="Times New Roman"/>
+          <w:sz w:val="24"/>
+          <w:szCs w:val="24"/>
+        </w:rPr>
+        <w:t>)</w:t>
+      </w:r>
     </w:p>
     <w:sectPr>
       <w:pgSz w:w="11906" w:h="16838"/>
-      <w:pgMar w:top="1440" w:right="1440" w:bottom="1440" w:left="1440" w:header="708" w:footer="708" w:gutter="0"/>
+      <w:pgMar w:top="567" w:right="1440" w:bottom="953" w:left="1440" w:header="709" w:footer="709" w:gutter="0"/>
       <w:cols w:space="708"/>
       <w:docGrid w:linePitch="360"/>
     </w:sectPr>
@@ -1151,4 +1763,16 @@
     </a:ext>
   </a:extLst>
 </a:theme>
+</file>
+
+<file path=customXml/item1.xml><?xml version="1.0" encoding="utf-8"?>
+<b:Sources xmlns:b="http://schemas.openxmlformats.org/officeDocument/2006/bibliography" xmlns="http://schemas.openxmlformats.org/officeDocument/2006/bibliography" SelectedStyle="\APASixthEditionOfficeOnline.xsl" StyleName="APA" Version="6"/>
+</file>
+
+<file path=customXml/itemProps1.xml><?xml version="1.0" encoding="utf-8"?>
+<ds:datastoreItem xmlns:ds="http://schemas.openxmlformats.org/officeDocument/2006/customXml" ds:itemID="{CFEBF082-FA16-4B53-BB46-E6D2C8194E46}">
+  <ds:schemaRefs>
+    <ds:schemaRef ds:uri="http://schemas.openxmlformats.org/officeDocument/2006/bibliography"/>
+  </ds:schemaRefs>
+</ds:datastoreItem>
 </file>
</xml_diff>